<commit_message>
branch "rasPISerial" merged con branch "master". "master" è nuovamente il ramo principale di sviluppo
</commit_message>
<xml_diff>
--- a/DOC/GPUFusion2-QuickInfo.docx
+++ b/DOC/GPUFusion2-QuickInfo.docx
@@ -4,6 +4,13 @@
   <w:body>
     <w:sdt>
       <w:sdtPr>
+        <w:rPr>
+          <w:rFonts w:asciiTheme="minorHAnsi" w:eastAsiaTheme="minorHAnsi" w:hAnsiTheme="minorHAnsi" w:cstheme="minorBidi"/>
+          <w:color w:val="auto"/>
+          <w:sz w:val="22"/>
+          <w:szCs w:val="22"/>
+          <w:lang w:val="en-GB" w:eastAsia="en-US"/>
+        </w:rPr>
         <w:id w:val="471716826"/>
         <w:docPartObj>
           <w:docPartGallery w:val="Table of Contents"/>
@@ -12,13 +19,8 @@
       </w:sdtPr>
       <w:sdtEndPr>
         <w:rPr>
-          <w:rFonts w:asciiTheme="minorHAnsi" w:eastAsiaTheme="minorHAnsi" w:hAnsiTheme="minorHAnsi" w:cstheme="minorBidi"/>
           <w:b/>
           <w:bCs/>
-          <w:color w:val="auto"/>
-          <w:sz w:val="22"/>
-          <w:szCs w:val="22"/>
-          <w:lang w:val="en-GB" w:eastAsia="en-US"/>
         </w:rPr>
       </w:sdtEndPr>
       <w:sdtContent>
@@ -830,8 +832,6 @@
       </w:sdtContent>
     </w:sdt>
     <w:p>
-      <w:bookmarkStart w:id="0" w:name="_GoBack"/>
-      <w:bookmarkEnd w:id="0"/>
       <w:r>
         <w:br w:type="page"/>
       </w:r>
@@ -840,23 +840,23 @@
       <w:pPr>
         <w:pStyle w:val="Titolo1"/>
       </w:pPr>
-      <w:bookmarkStart w:id="1" w:name="_Toc63848194"/>
+      <w:bookmarkStart w:id="0" w:name="_Toc63848194"/>
       <w:r>
         <w:lastRenderedPageBreak/>
         <w:t>Quick info</w:t>
       </w:r>
+      <w:bookmarkEnd w:id="0"/>
+    </w:p>
+    <w:p/>
+    <w:p>
+      <w:pPr>
+        <w:pStyle w:val="Titolo2"/>
+      </w:pPr>
+      <w:bookmarkStart w:id="1" w:name="_Toc63848195"/>
+      <w:r>
+        <w:t>GIT</w:t>
+      </w:r>
       <w:bookmarkEnd w:id="1"/>
-    </w:p>
-    <w:p/>
-    <w:p>
-      <w:pPr>
-        <w:pStyle w:val="Titolo2"/>
-      </w:pPr>
-      <w:bookmarkStart w:id="2" w:name="_Toc63848195"/>
-      <w:r>
-        <w:t>GIT</w:t>
-      </w:r>
-      <w:bookmarkEnd w:id="2"/>
     </w:p>
     <w:tbl>
       <w:tblPr>
@@ -1010,12 +1010,16 @@
                 <w:tab w:val="left" w:pos="1425"/>
               </w:tabs>
               <w:rPr>
+                <w:strike/>
+                <w:color w:val="A5A5A5" w:themeColor="accent3"/>
                 <w:lang w:val="it-IT"/>
               </w:rPr>
             </w:pPr>
             <w:proofErr w:type="spellStart"/>
             <w:r>
               <w:rPr>
+                <w:strike/>
+                <w:color w:val="A5A5A5" w:themeColor="accent3"/>
                 <w:lang w:val="it-IT"/>
               </w:rPr>
               <w:t>rasPISerial</w:t>
@@ -1023,6 +1027,8 @@
             <w:proofErr w:type="spellEnd"/>
             <w:r>
               <w:rPr>
+                <w:strike/>
+                <w:color w:val="A5A5A5" w:themeColor="accent3"/>
                 <w:lang w:val="it-IT"/>
               </w:rPr>
               <w:tab/>
@@ -1034,6 +1040,141 @@
                 <w:tab w:val="left" w:pos="1425"/>
               </w:tabs>
               <w:rPr>
+                <w:strike/>
+                <w:color w:val="A5A5A5" w:themeColor="accent3"/>
+                <w:lang w:val="it-IT"/>
+              </w:rPr>
+            </w:pPr>
+            <w:r>
+              <w:rPr>
+                <w:strike/>
+                <w:color w:val="A5A5A5" w:themeColor="accent3"/>
+                <w:lang w:val="it-IT"/>
+              </w:rPr>
+              <w:t xml:space="preserve">Nota: il </w:t>
+            </w:r>
+            <w:proofErr w:type="spellStart"/>
+            <w:r>
+              <w:rPr>
+                <w:strike/>
+                <w:color w:val="A5A5A5" w:themeColor="accent3"/>
+                <w:lang w:val="it-IT"/>
+              </w:rPr>
+              <w:t>branch</w:t>
+            </w:r>
+            <w:proofErr w:type="spellEnd"/>
+            <w:r>
+              <w:rPr>
+                <w:strike/>
+                <w:color w:val="A5A5A5" w:themeColor="accent3"/>
+                <w:lang w:val="it-IT"/>
+              </w:rPr>
+              <w:t xml:space="preserve"> “master” è stato il </w:t>
+            </w:r>
+            <w:proofErr w:type="spellStart"/>
+            <w:r>
+              <w:rPr>
+                <w:strike/>
+                <w:color w:val="A5A5A5" w:themeColor="accent3"/>
+                <w:lang w:val="it-IT"/>
+              </w:rPr>
+              <w:t>branch</w:t>
+            </w:r>
+            <w:proofErr w:type="spellEnd"/>
+            <w:r>
+              <w:rPr>
+                <w:strike/>
+                <w:color w:val="A5A5A5" w:themeColor="accent3"/>
+                <w:lang w:val="it-IT"/>
+              </w:rPr>
+              <w:t xml:space="preserve"> primario di sviluppo fino a luglio 2020 </w:t>
+            </w:r>
+            <w:proofErr w:type="spellStart"/>
+            <w:r>
+              <w:rPr>
+                <w:strike/>
+                <w:color w:val="A5A5A5" w:themeColor="accent3"/>
+                <w:lang w:val="it-IT"/>
+              </w:rPr>
+              <w:t>dopodichè</w:t>
+            </w:r>
+            <w:proofErr w:type="spellEnd"/>
+            <w:r>
+              <w:rPr>
+                <w:strike/>
+                <w:color w:val="A5A5A5" w:themeColor="accent3"/>
+                <w:lang w:val="it-IT"/>
+              </w:rPr>
+              <w:t xml:space="preserve"> è stato abbandonato in favo</w:t>
+            </w:r>
+            <w:r>
+              <w:rPr>
+                <w:strike/>
+                <w:color w:val="A5A5A5" w:themeColor="accent3"/>
+                <w:lang w:val="it-IT"/>
+              </w:rPr>
+              <w:t>re</w:t>
+            </w:r>
+            <w:r>
+              <w:rPr>
+                <w:strike/>
+                <w:color w:val="A5A5A5" w:themeColor="accent3"/>
+                <w:lang w:val="it-IT"/>
+              </w:rPr>
+              <w:t xml:space="preserve"> del </w:t>
+            </w:r>
+            <w:proofErr w:type="spellStart"/>
+            <w:r>
+              <w:rPr>
+                <w:strike/>
+                <w:color w:val="A5A5A5" w:themeColor="accent3"/>
+                <w:lang w:val="it-IT"/>
+              </w:rPr>
+              <w:t>branc</w:t>
+            </w:r>
+            <w:r>
+              <w:rPr>
+                <w:strike/>
+                <w:color w:val="A5A5A5" w:themeColor="accent3"/>
+                <w:lang w:val="it-IT"/>
+              </w:rPr>
+              <w:t>h</w:t>
+            </w:r>
+            <w:proofErr w:type="spellEnd"/>
+            <w:r>
+              <w:rPr>
+                <w:strike/>
+                <w:color w:val="A5A5A5" w:themeColor="accent3"/>
+                <w:lang w:val="it-IT"/>
+              </w:rPr>
+              <w:t xml:space="preserve"> “</w:t>
+            </w:r>
+            <w:proofErr w:type="spellStart"/>
+            <w:r>
+              <w:rPr>
+                <w:strike/>
+                <w:color w:val="A5A5A5" w:themeColor="accent3"/>
+                <w:lang w:val="it-IT"/>
+              </w:rPr>
+              <w:t>rasPISerial</w:t>
+            </w:r>
+            <w:proofErr w:type="spellEnd"/>
+            <w:r>
+              <w:rPr>
+                <w:strike/>
+                <w:color w:val="A5A5A5" w:themeColor="accent3"/>
+                <w:lang w:val="it-IT"/>
+              </w:rPr>
+              <w:t>”</w:t>
+            </w:r>
+          </w:p>
+          <w:p>
+            <w:pPr>
+              <w:tabs>
+                <w:tab w:val="left" w:pos="1425"/>
+              </w:tabs>
+              <w:rPr>
+                <w:strike/>
                 <w:lang w:val="it-IT"/>
               </w:rPr>
             </w:pPr>
@@ -1051,95 +1192,87 @@
               <w:rPr>
                 <w:lang w:val="it-IT"/>
               </w:rPr>
-              <w:t xml:space="preserve">Nota: il </w:t>
+              <w:t>Aggiornamento</w:t>
+            </w:r>
+            <w:r>
+              <w:rPr>
+                <w:lang w:val="it-IT"/>
+              </w:rPr>
+              <w:t xml:space="preserve"> 19 </w:t>
             </w:r>
             <w:proofErr w:type="spellStart"/>
             <w:r>
               <w:rPr>
                 <w:lang w:val="it-IT"/>
               </w:rPr>
-              <w:t>branch</w:t>
+              <w:t>feb</w:t>
             </w:r>
             <w:proofErr w:type="spellEnd"/>
             <w:r>
               <w:rPr>
                 <w:lang w:val="it-IT"/>
               </w:rPr>
-              <w:t xml:space="preserve"> “master” è stato il </w:t>
+              <w:t xml:space="preserve"> 2021</w:t>
+            </w:r>
+          </w:p>
+          <w:p>
+            <w:pPr>
+              <w:tabs>
+                <w:tab w:val="left" w:pos="1425"/>
+              </w:tabs>
+              <w:rPr>
+                <w:lang w:val="it-IT"/>
+              </w:rPr>
+            </w:pPr>
+            <w:r>
+              <w:rPr>
+                <w:lang w:val="it-IT"/>
+              </w:rPr>
+              <w:t xml:space="preserve">I rami “master” </w:t>
+            </w:r>
+            <w:proofErr w:type="gramStart"/>
+            <w:r>
+              <w:rPr>
+                <w:lang w:val="it-IT"/>
+              </w:rPr>
+              <w:t>e “</w:t>
             </w:r>
             <w:proofErr w:type="spellStart"/>
-            <w:r>
-              <w:rPr>
-                <w:lang w:val="it-IT"/>
-              </w:rPr>
-              <w:t>branch</w:t>
+            <w:proofErr w:type="gramEnd"/>
+            <w:r>
+              <w:rPr>
+                <w:lang w:val="it-IT"/>
+              </w:rPr>
+              <w:t>rasPISerial</w:t>
             </w:r>
             <w:proofErr w:type="spellEnd"/>
             <w:r>
               <w:rPr>
                 <w:lang w:val="it-IT"/>
               </w:rPr>
-              <w:t xml:space="preserve"> primario di sviluppo fino a luglio 2020 </w:t>
+              <w:t>”</w:t>
+            </w:r>
+            <w:bookmarkStart w:id="2" w:name="_GoBack"/>
+            <w:bookmarkEnd w:id="2"/>
+            <w:r>
+              <w:rPr>
+                <w:lang w:val="it-IT"/>
+              </w:rPr>
+              <w:t xml:space="preserve"> sono stati </w:t>
             </w:r>
             <w:proofErr w:type="spellStart"/>
             <w:r>
               <w:rPr>
                 <w:lang w:val="it-IT"/>
               </w:rPr>
-              <w:t>dopodichè</w:t>
+              <w:t>merged</w:t>
             </w:r>
             <w:proofErr w:type="spellEnd"/>
             <w:r>
               <w:rPr>
                 <w:lang w:val="it-IT"/>
               </w:rPr>
-              <w:t xml:space="preserve"> è stato abbandonato in favo</w:t>
-            </w:r>
-            <w:r>
-              <w:rPr>
-                <w:lang w:val="it-IT"/>
-              </w:rPr>
-              <w:t>re</w:t>
-            </w:r>
-            <w:r>
-              <w:rPr>
-                <w:lang w:val="it-IT"/>
-              </w:rPr>
-              <w:t xml:space="preserve"> del </w:t>
-            </w:r>
-            <w:proofErr w:type="spellStart"/>
-            <w:r>
-              <w:rPr>
-                <w:lang w:val="it-IT"/>
-              </w:rPr>
-              <w:t>branc</w:t>
-            </w:r>
-            <w:r>
-              <w:rPr>
-                <w:lang w:val="it-IT"/>
-              </w:rPr>
-              <w:t>h</w:t>
-            </w:r>
-            <w:proofErr w:type="spellEnd"/>
-            <w:r>
-              <w:rPr>
-                <w:lang w:val="it-IT"/>
-              </w:rPr>
-              <w:t xml:space="preserve"> “</w:t>
-            </w:r>
-            <w:proofErr w:type="spellStart"/>
-            <w:r>
-              <w:rPr>
-                <w:lang w:val="it-IT"/>
-              </w:rPr>
-              <w:t>rasPISerial</w:t>
-            </w:r>
-            <w:proofErr w:type="spellEnd"/>
-            <w:r>
-              <w:rPr>
-                <w:lang w:val="it-IT"/>
-              </w:rPr>
-              <w:t>”</w:t>
+              <w:t xml:space="preserve"> per cui da oggi “master” è di nuovo il ramo principale di sviluppo</w:t>
             </w:r>
           </w:p>
           <w:p>
@@ -1402,7 +1535,14 @@
               <w:rPr>
                 <w:lang w:val="it-IT"/>
               </w:rPr>
-              <w:t xml:space="preserve">Contiene una serie di documenti che possono tornare utili per la comprensione e/o sviluppo del codice. </w:t>
+              <w:t xml:space="preserve">Contiene una serie di documenti che possono tornare utili per la comprensione e/o sviluppo del </w:t>
+            </w:r>
+            <w:r>
+              <w:rPr>
+                <w:lang w:val="it-IT"/>
+              </w:rPr>
+              <w:lastRenderedPageBreak/>
+              <w:t xml:space="preserve">codice. </w:t>
             </w:r>
             <w:proofErr w:type="gramStart"/>
             <w:r>
@@ -1416,14 +1556,7 @@
               <w:rPr>
                 <w:lang w:val="it-IT"/>
               </w:rPr>
-              <w:t xml:space="preserve"> la cartella che uso per collezionare documentazione varia. Fino a ieri non era nemmeno parte del progetto, esisteva solo sul mio </w:t>
-            </w:r>
-            <w:r>
-              <w:rPr>
-                <w:lang w:val="it-IT"/>
-              </w:rPr>
-              <w:lastRenderedPageBreak/>
-              <w:t xml:space="preserve">HD per cui non è pensata per essere un qualcosa di omnicomprensivo, piuttosto è una sorta di </w:t>
+              <w:t xml:space="preserve"> la cartella che uso per collezionare documentazione varia. Fino a ieri non era nemmeno parte del progetto, esisteva solo sul mio HD per cui non è pensata per essere un qualcosa di omnicomprensivo, piuttosto è una sorta di </w:t>
             </w:r>
             <w:proofErr w:type="spellStart"/>
             <w:r>
@@ -2196,19 +2329,7 @@
               <w:rPr>
                 <w:lang w:val="it-IT"/>
               </w:rPr>
-              <w:t>Progetto principal</w:t>
-            </w:r>
-            <w:r>
-              <w:rPr>
-                <w:lang w:val="it-IT"/>
-              </w:rPr>
-              <w:t>e per la generazione di SMU.exe</w:t>
-            </w:r>
-            <w:r>
-              <w:rPr>
-                <w:lang w:val="it-IT"/>
-              </w:rPr>
-              <w:t xml:space="preserve"> </w:t>
+              <w:t xml:space="preserve">Progetto principale per la generazione di SMU.exe </w:t>
             </w:r>
           </w:p>
         </w:tc>
@@ -2246,6 +2367,7 @@
               <w:rPr>
                 <w:lang w:val="it-IT"/>
               </w:rPr>
+              <w:lastRenderedPageBreak/>
               <w:t xml:space="preserve">Progetto principale per la generazione di rheaMedia2.0 </w:t>
             </w:r>
           </w:p>
@@ -3269,13 +3391,8 @@
         <w:rPr>
           <w:lang w:val="it-IT"/>
         </w:rPr>
-        <w:t xml:space="preserve">Questo file NON è eseguibile all’interno della VM in quanto è compilato per funzionare solo su processori IMX6. Una volta ottenuto il file </w:t>
-      </w:r>
-      <w:r>
-        <w:rPr>
-          <w:lang w:val="it-IT"/>
-        </w:rPr>
-        <w:t>/bin/</w:t>
+        <w:lastRenderedPageBreak/>
+        <w:t>Questo file NON è eseguibile all’interno della VM in quanto è compilato per funzionare solo su processori IMX6. Una volta ottenuto il file /bin/</w:t>
       </w:r>
       <w:r>
         <w:rPr>
@@ -3306,20 +3423,7 @@
         <w:rPr>
           <w:lang w:val="it-IT"/>
         </w:rPr>
-        <w:lastRenderedPageBreak/>
-        <w:t xml:space="preserve">Questo script prende </w:t>
-      </w:r>
-      <w:r>
-        <w:rPr>
-          <w:lang w:val="it-IT"/>
-        </w:rPr>
-        <w:t>EMBEDDED_RELEASE_GPU</w:t>
-      </w:r>
-      <w:r>
-        <w:rPr>
-          <w:lang w:val="it-IT"/>
-        </w:rPr>
-        <w:t xml:space="preserve"> più una serie di altri file (tra I quali per esempio buona parte della cartella del menu di programmazione) e crea un </w:t>
+        <w:t xml:space="preserve">Questo script prende EMBEDDED_RELEASE_GPU più una serie di altri file (tra I quali per esempio buona parte della cartella del menu di programmazione) e crea un </w:t>
       </w:r>
       <w:r>
         <w:rPr>
@@ -3808,14 +3912,7 @@
           <w:lang w:val="it-IT"/>
         </w:rPr>
         <w:cr/>
-        <w:t>/opt/Qt/Too</w:t>
-      </w:r>
-      <w:r>
-        <w:rPr>
-          <w:i/>
-          <w:lang w:val="it-IT"/>
-        </w:rPr>
-        <w:t>ls/QtCreator/bin/./qtcreator.sh</w:t>
+        <w:t>/opt/Qt/Tools/QtCreator/bin/./qtcreator.sh</w:t>
       </w:r>
     </w:p>
     <w:p>
@@ -7017,7 +7114,7 @@
 </file>
 
 <file path=customXml/itemProps1.xml><?xml version="1.0" encoding="utf-8"?>
-<ds:datastoreItem xmlns:ds="http://schemas.openxmlformats.org/officeDocument/2006/customXml" ds:itemID="{56837EDB-640C-4C6A-A014-DD8489A40E1A}">
+<ds:datastoreItem xmlns:ds="http://schemas.openxmlformats.org/officeDocument/2006/customXml" ds:itemID="{78B1EBBB-EA6D-4941-9F45-C64292483663}">
   <ds:schemaRefs>
     <ds:schemaRef ds:uri="http://schemas.openxmlformats.org/officeDocument/2006/bibliography"/>
   </ds:schemaRefs>

</xml_diff>